<commit_message>
Added first unit test class Implemented authentication in the backend Added a webconfig file for authorizing requests
</commit_message>
<xml_diff>
--- a/Documentation/Design Document.docx
+++ b/Documentation/Design Document.docx
@@ -154,7 +154,28 @@
                 <w:sz w:val="24"/>
                 <w:szCs w:val="24"/>
               </w:rPr>
-              <w:t>26.09.2021</w:t>
+              <w:t>30</w:t>
+            </w:r>
+            <w:r>
+              <w:rPr>
+                <w:sz w:val="24"/>
+                <w:szCs w:val="24"/>
+              </w:rPr>
+              <w:t>.</w:t>
+            </w:r>
+            <w:r>
+              <w:rPr>
+                <w:sz w:val="24"/>
+                <w:szCs w:val="24"/>
+              </w:rPr>
+              <w:t>11</w:t>
+            </w:r>
+            <w:r>
+              <w:rPr>
+                <w:sz w:val="24"/>
+                <w:szCs w:val="24"/>
+              </w:rPr>
+              <w:t>.2021</w:t>
             </w:r>
           </w:p>
         </w:tc>
@@ -196,7 +217,28 @@
                 <w:sz w:val="24"/>
                 <w:szCs w:val="24"/>
               </w:rPr>
-              <w:t>1.0 (Sprint 2)</w:t>
+              <w:t>3</w:t>
+            </w:r>
+            <w:r>
+              <w:rPr>
+                <w:sz w:val="24"/>
+                <w:szCs w:val="24"/>
+              </w:rPr>
+              <w:t xml:space="preserve">.0 (Sprint </w:t>
+            </w:r>
+            <w:r>
+              <w:rPr>
+                <w:sz w:val="24"/>
+                <w:szCs w:val="24"/>
+              </w:rPr>
+              <w:t>4</w:t>
+            </w:r>
+            <w:r>
+              <w:rPr>
+                <w:sz w:val="24"/>
+                <w:szCs w:val="24"/>
+              </w:rPr>
+              <w:t>)</w:t>
             </w:r>
           </w:p>
         </w:tc>
@@ -213,20 +255,19 @@
     </w:p>
     <w:sdt>
       <w:sdtPr>
+        <w:rPr>
+          <w:rFonts w:asciiTheme="minorHAnsi" w:eastAsiaTheme="minorEastAsia" w:hAnsiTheme="minorHAnsi" w:cs="Times New Roman"/>
+          <w:color w:val="auto"/>
+          <w:sz w:val="22"/>
+          <w:szCs w:val="22"/>
+        </w:rPr>
         <w:id w:val="658353799"/>
         <w:docPartObj>
           <w:docPartGallery w:val="Table of Contents"/>
           <w:docPartUnique/>
         </w:docPartObj>
       </w:sdtPr>
-      <w:sdtEndPr>
-        <w:rPr>
-          <w:rFonts w:asciiTheme="minorHAnsi" w:eastAsiaTheme="minorEastAsia" w:hAnsiTheme="minorHAnsi" w:cs="Times New Roman"/>
-          <w:color w:val="auto"/>
-          <w:sz w:val="22"/>
-          <w:szCs w:val="22"/>
-        </w:rPr>
-      </w:sdtEndPr>
+      <w:sdtEndPr/>
       <w:sdtContent>
         <w:p>
           <w:pPr>
@@ -312,10 +353,7 @@
             <w:ind w:firstLine="216"/>
           </w:pPr>
           <w:r>
-            <w:t>Back</w:t>
-          </w:r>
-          <w:r>
-            <w:t>end</w:t>
+            <w:t>Backend</w:t>
           </w:r>
           <w:r>
             <w:ptab w:relativeTo="margin" w:alignment="right" w:leader="dot"/>
@@ -535,25 +573,7 @@
         <w:ind w:left="720" w:firstLine="720"/>
       </w:pPr>
       <w:r>
-        <w:t>A website where a user can create an account and purchase video games online. Purchases</w:t>
-      </w:r>
-      <w:r>
-        <w:t xml:space="preserve"> </w:t>
-      </w:r>
-      <w:r>
-        <w:t xml:space="preserve">happen through via shopping cart and each user </w:t>
-      </w:r>
-      <w:r>
-        <w:t>can</w:t>
-      </w:r>
-      <w:r>
-        <w:t xml:space="preserve"> add funds to their balance (real payment implementation is not in the scope of the project, it is just a placeholder). Each user can upload a new game, but it </w:t>
-      </w:r>
-      <w:r>
-        <w:t>must</w:t>
-      </w:r>
-      <w:r>
-        <w:t xml:space="preserve"> be approved by the website admin. </w:t>
+        <w:t xml:space="preserve">A website where a user can create an account and purchase video games online. Purchases happen through via shopping cart and each user can add funds to their balance (real payment implementation is not in the scope of the project, it is just a placeholder). Each user can upload a new game, but it must be approved by the website admin. </w:t>
       </w:r>
     </w:p>
     <w:p>
@@ -561,19 +581,7 @@
         <w:ind w:left="720" w:firstLine="720"/>
       </w:pPr>
       <w:r>
-        <w:t xml:space="preserve">People who have purchased a game can give feedback regarding the product in the form of a review. Reviews are displayed on the page of the related product. There </w:t>
-      </w:r>
-      <w:r>
-        <w:t>is</w:t>
-      </w:r>
-      <w:r>
-        <w:t xml:space="preserve"> a search a game functionality, which include</w:t>
-      </w:r>
-      <w:r>
-        <w:t>s</w:t>
-      </w:r>
-      <w:r>
-        <w:t xml:space="preserve"> an option to filter search by number of purchases, genre etc. </w:t>
+        <w:t xml:space="preserve">People who have purchased a game can give feedback regarding the product in the form of a review. Reviews are displayed on the page of the related product. There is a search a game functionality, which includes an option to filter search by number of purchases, genre etc. </w:t>
       </w:r>
     </w:p>
     <w:p>
@@ -582,13 +590,7 @@
         <w:ind w:firstLine="720"/>
       </w:pPr>
       <w:r>
-        <w:t xml:space="preserve">Users that have their password forgotten can request a password recovery by receiving an email, containing possibly a new randomly generated password. Users can edit their profile, change their username, </w:t>
-      </w:r>
-      <w:r>
-        <w:t>email,</w:t>
-      </w:r>
-      <w:r>
-        <w:t xml:space="preserve"> and password as well as non-essential information such as bio, age, address, payment info. </w:t>
+        <w:t xml:space="preserve">Users that have their password forgotten can request a password recovery by receiving an email, containing possibly a new randomly generated password. Users can edit their profile, change their username, email, and password as well as non-essential information such as bio, age, address, payment info. </w:t>
       </w:r>
     </w:p>
     <w:p>
@@ -597,13 +599,7 @@
         <w:ind w:firstLine="720"/>
       </w:pPr>
       <w:r>
-        <w:t xml:space="preserve">Each user can delete or edit the information about a </w:t>
-      </w:r>
-      <w:r>
-        <w:t>product in case</w:t>
-      </w:r>
-      <w:r>
-        <w:t xml:space="preserve"> the same user is the one that had it uploaded. If more than one property is changed (genre, picture, description) an admin approval might be required for the change to be made. An admin can only delete or approve a product, but not edit. Users will be able to see statistics about how much they have spent and on what products. </w:t>
+        <w:t xml:space="preserve">Each user can delete or edit the information about a product in case the same user is the one that had it uploaded. If more than one property is changed (genre, picture, description) an admin approval might be required for the change to be made. An admin can only delete or approve a product, but not edit. Users will be able to see statistics about how much they have spent and on what products. </w:t>
       </w:r>
     </w:p>
     <w:p>
@@ -727,69 +723,45 @@
           <w:szCs w:val="24"/>
         </w:rPr>
       </w:pPr>
+      <w:proofErr w:type="spellStart"/>
       <w:r>
         <w:rPr>
           <w:sz w:val="24"/>
           <w:szCs w:val="24"/>
         </w:rPr>
-        <w:t xml:space="preserve">ReactJs is </w:t>
-      </w:r>
+        <w:t>ReactJs</w:t>
+      </w:r>
+      <w:proofErr w:type="spellEnd"/>
       <w:r>
         <w:rPr>
           <w:sz w:val="24"/>
           <w:szCs w:val="24"/>
         </w:rPr>
-        <w:t>a library used mostly for the purpose of creating single-page web applications. One of its biggest strengths</w:t>
+        <w:t xml:space="preserve"> is a library used mostly for the purpose of creating single-page web applications. One of its biggest strengths is that it has a strong community behind it. This is important for me because I can easily find required information via a google search, which greatly speeds up the development process.</w:t>
       </w:r>
       <w:r>
         <w:rPr>
           <w:sz w:val="24"/>
           <w:szCs w:val="24"/>
         </w:rPr>
-        <w:t xml:space="preserve"> is that it has a strong community behind it. This is important for </w:t>
-      </w:r>
+        <w:t xml:space="preserve"> Therefore, it suits the requirements for a frontend framework for this project</w:t>
+      </w:r>
+      <w:proofErr w:type="gramStart"/>
       <w:r>
         <w:rPr>
           <w:sz w:val="24"/>
           <w:szCs w:val="24"/>
         </w:rPr>
-        <w:t xml:space="preserve">me </w:t>
+        <w:t>.</w:t>
       </w:r>
       <w:r>
         <w:rPr>
           <w:sz w:val="24"/>
           <w:szCs w:val="24"/>
         </w:rPr>
-        <w:t xml:space="preserve">because I can easily find required information </w:t>
-      </w:r>
-      <w:r>
-        <w:rPr>
-          <w:sz w:val="24"/>
-          <w:szCs w:val="24"/>
-        </w:rPr>
-        <w:t>via a google search, which greatly speeds up the development process.</w:t>
-      </w:r>
-      <w:r>
-        <w:rPr>
-          <w:sz w:val="24"/>
-          <w:szCs w:val="24"/>
-        </w:rPr>
-        <w:t xml:space="preserve"> Therefore, it suits the requirements for a frontend framework for this project.</w:t>
-      </w:r>
-      <w:r>
-        <w:rPr>
-          <w:sz w:val="24"/>
-          <w:szCs w:val="24"/>
-        </w:rPr>
-        <w:t xml:space="preserve"> </w:t>
-      </w:r>
-      <w:r>
-        <w:rPr>
-          <w:sz w:val="24"/>
-          <w:szCs w:val="24"/>
-        </w:rPr>
-        <w:t xml:space="preserve"> </w:t>
-      </w:r>
+        <w:t xml:space="preserve">  </w:t>
+      </w:r>
+      <w:proofErr w:type="gramEnd"/>
       <w:r>
         <w:rPr>
           <w:sz w:val="24"/>
@@ -1403,6 +1375,111 @@
           <w:szCs w:val="28"/>
         </w:rPr>
         <w:t>The code diagram will be included later in the development process of the application</w:t>
+      </w:r>
+    </w:p>
+    <w:p>
+      <w:pPr>
+        <w:pStyle w:val="ListParagraph"/>
+        <w:ind w:left="1440"/>
+        <w:rPr>
+          <w:sz w:val="28"/>
+          <w:szCs w:val="28"/>
+        </w:rPr>
+      </w:pPr>
+    </w:p>
+    <w:p>
+      <w:pPr>
+        <w:rPr>
+          <w:sz w:val="28"/>
+          <w:szCs w:val="28"/>
+        </w:rPr>
+      </w:pPr>
+      <w:r>
+        <w:rPr>
+          <w:sz w:val="28"/>
+          <w:szCs w:val="28"/>
+        </w:rPr>
+        <w:br w:type="page"/>
+      </w:r>
+    </w:p>
+    <w:p>
+      <w:pPr>
+        <w:rPr>
+          <w:sz w:val="28"/>
+          <w:szCs w:val="28"/>
+        </w:rPr>
+      </w:pPr>
+      <w:r>
+        <w:rPr>
+          <w:sz w:val="28"/>
+          <w:szCs w:val="28"/>
+        </w:rPr>
+        <w:lastRenderedPageBreak/>
+        <w:t>5. CI pipeline diagram</w:t>
+      </w:r>
+    </w:p>
+    <w:p>
+      <w:pPr>
+        <w:rPr>
+          <w:sz w:val="28"/>
+          <w:szCs w:val="28"/>
+        </w:rPr>
+      </w:pPr>
+      <w:r>
+        <w:rPr>
+          <w:noProof/>
+          <w:sz w:val="28"/>
+          <w:szCs w:val="28"/>
+        </w:rPr>
+        <w:drawing>
+          <wp:anchor distT="0" distB="0" distL="114300" distR="114300" simplePos="0" relativeHeight="251661312" behindDoc="0" locked="0" layoutInCell="1" allowOverlap="1" wp14:anchorId="5C131EC9" wp14:editId="78649678">
+            <wp:simplePos x="0" y="0"/>
+            <wp:positionH relativeFrom="column">
+              <wp:posOffset>1467293</wp:posOffset>
+            </wp:positionH>
+            <wp:positionV relativeFrom="paragraph">
+              <wp:posOffset>556703</wp:posOffset>
+            </wp:positionV>
+            <wp:extent cx="2466753" cy="6136303"/>
+            <wp:effectExtent l="0" t="0" r="0" b="0"/>
+            <wp:wrapTopAndBottom/>
+            <wp:docPr id="2" name="Picture 2" descr="Diagram, box and whisker chart&#10;&#10;Description automatically generated"/>
+            <wp:cNvGraphicFramePr>
+              <a:graphicFrameLocks xmlns:a="http://schemas.openxmlformats.org/drawingml/2006/main" noChangeAspect="1"/>
+            </wp:cNvGraphicFramePr>
+            <a:graphic xmlns:a="http://schemas.openxmlformats.org/drawingml/2006/main">
+              <a:graphicData uri="http://schemas.openxmlformats.org/drawingml/2006/picture">
+                <pic:pic xmlns:pic="http://schemas.openxmlformats.org/drawingml/2006/picture">
+                  <pic:nvPicPr>
+                    <pic:cNvPr id="2" name="Picture 2" descr="Diagram, box and whisker chart&#10;&#10;Description automatically generated"/>
+                    <pic:cNvPicPr/>
+                  </pic:nvPicPr>
+                  <pic:blipFill>
+                    <a:blip r:embed="rId11">
+                      <a:extLst>
+                        <a:ext uri="{28A0092B-C50C-407E-A947-70E740481C1C}">
+                          <a14:useLocalDpi xmlns:a14="http://schemas.microsoft.com/office/drawing/2010/main" val="0"/>
+                        </a:ext>
+                      </a:extLst>
+                    </a:blip>
+                    <a:stretch>
+                      <a:fillRect/>
+                    </a:stretch>
+                  </pic:blipFill>
+                  <pic:spPr>
+                    <a:xfrm>
+                      <a:off x="0" y="0"/>
+                      <a:ext cx="2466753" cy="6136303"/>
+                    </a:xfrm>
+                    <a:prstGeom prst="rect">
+                      <a:avLst/>
+                    </a:prstGeom>
+                  </pic:spPr>
+                </pic:pic>
+              </a:graphicData>
+            </a:graphic>
+          </wp:anchor>
+        </w:drawing>
       </w:r>
     </w:p>
     <w:sectPr>

</xml_diff>

<commit_message>
Finished the websocket implementation Created Chat room Updated CORS config Added shopping cart / order endpoints
</commit_message>
<xml_diff>
--- a/Documentation/Design Document.docx
+++ b/Documentation/Design Document.docx
@@ -154,7 +154,7 @@
                 <w:sz w:val="24"/>
                 <w:szCs w:val="24"/>
               </w:rPr>
-              <w:t>30</w:t>
+              <w:t>17</w:t>
             </w:r>
             <w:r>
               <w:rPr>
@@ -168,7 +168,7 @@
                 <w:sz w:val="24"/>
                 <w:szCs w:val="24"/>
               </w:rPr>
-              <w:t>11</w:t>
+              <w:t>12</w:t>
             </w:r>
             <w:r>
               <w:rPr>
@@ -217,7 +217,7 @@
                 <w:sz w:val="24"/>
                 <w:szCs w:val="24"/>
               </w:rPr>
-              <w:t>3</w:t>
+              <w:t>4</w:t>
             </w:r>
             <w:r>
               <w:rPr>
@@ -231,7 +231,7 @@
                 <w:sz w:val="24"/>
                 <w:szCs w:val="24"/>
               </w:rPr>
-              <w:t>4</w:t>
+              <w:t>5</w:t>
             </w:r>
             <w:r>
               <w:rPr>
@@ -723,51 +723,26 @@
           <w:szCs w:val="24"/>
         </w:rPr>
       </w:pPr>
-      <w:proofErr w:type="spellStart"/>
       <w:r>
         <w:rPr>
           <w:sz w:val="24"/>
           <w:szCs w:val="24"/>
         </w:rPr>
-        <w:t>ReactJs</w:t>
-      </w:r>
-      <w:proofErr w:type="spellEnd"/>
+        <w:t>ReactJs is a library used mostly for the purpose of creating single-page web applications. One of its biggest strengths is that it has a strong community behind it. This is important for me because I can easily find required information via a google search, which greatly speeds up the development process.</w:t>
+      </w:r>
       <w:r>
         <w:rPr>
           <w:sz w:val="24"/>
           <w:szCs w:val="24"/>
         </w:rPr>
-        <w:t xml:space="preserve"> is a library used mostly for the purpose of creating single-page web applications. One of its biggest strengths is that it has a strong community behind it. This is important for me because I can easily find required information via a google search, which greatly speeds up the development process.</w:t>
+        <w:t xml:space="preserve"> Therefore, it suits the requirements for a frontend framework for this project.</w:t>
       </w:r>
       <w:r>
         <w:rPr>
           <w:sz w:val="24"/>
           <w:szCs w:val="24"/>
         </w:rPr>
-        <w:t xml:space="preserve"> Therefore, it suits the requirements for a frontend framework for this project</w:t>
-      </w:r>
-      <w:proofErr w:type="gramStart"/>
-      <w:r>
-        <w:rPr>
-          <w:sz w:val="24"/>
-          <w:szCs w:val="24"/>
-        </w:rPr>
-        <w:t>.</w:t>
-      </w:r>
-      <w:r>
-        <w:rPr>
-          <w:sz w:val="24"/>
-          <w:szCs w:val="24"/>
-        </w:rPr>
-        <w:t xml:space="preserve">  </w:t>
-      </w:r>
-      <w:proofErr w:type="gramEnd"/>
-      <w:r>
-        <w:rPr>
-          <w:sz w:val="24"/>
-          <w:szCs w:val="24"/>
-        </w:rPr>
-        <w:t xml:space="preserve"> </w:t>
+        <w:t xml:space="preserve">   </w:t>
       </w:r>
     </w:p>
     <w:p>
@@ -1357,7 +1332,28 @@
           <w:szCs w:val="28"/>
         </w:rPr>
         <w:lastRenderedPageBreak/>
-        <w:t>C4 - Code</w:t>
+        <w:t xml:space="preserve">C4 </w:t>
+      </w:r>
+      <w:r>
+        <w:rPr>
+          <w:sz w:val="28"/>
+          <w:szCs w:val="28"/>
+        </w:rPr>
+        <w:t>–</w:t>
+      </w:r>
+      <w:r>
+        <w:rPr>
+          <w:sz w:val="28"/>
+          <w:szCs w:val="28"/>
+        </w:rPr>
+        <w:t xml:space="preserve"> Code</w:t>
+      </w:r>
+      <w:r>
+        <w:rPr>
+          <w:sz w:val="28"/>
+          <w:szCs w:val="28"/>
+        </w:rPr>
+        <w:t>: Controllers package</w:t>
       </w:r>
     </w:p>
     <w:p>
@@ -1369,31 +1365,62 @@
           <w:szCs w:val="28"/>
         </w:rPr>
       </w:pPr>
-      <w:r>
-        <w:rPr>
-          <w:sz w:val="28"/>
-          <w:szCs w:val="28"/>
-        </w:rPr>
-        <w:t>The code diagram will be included later in the development process of the application</w:t>
-      </w:r>
-    </w:p>
-    <w:p>
-      <w:pPr>
-        <w:pStyle w:val="ListParagraph"/>
-        <w:ind w:left="1440"/>
-        <w:rPr>
-          <w:sz w:val="28"/>
-          <w:szCs w:val="28"/>
-        </w:rPr>
-      </w:pPr>
-    </w:p>
-    <w:p>
-      <w:pPr>
-        <w:rPr>
-          <w:sz w:val="28"/>
-          <w:szCs w:val="28"/>
-        </w:rPr>
-      </w:pPr>
+    </w:p>
+    <w:p>
+      <w:pPr>
+        <w:rPr>
+          <w:sz w:val="28"/>
+          <w:szCs w:val="28"/>
+        </w:rPr>
+      </w:pPr>
+      <w:r>
+        <w:rPr>
+          <w:noProof/>
+          <w:sz w:val="28"/>
+          <w:szCs w:val="28"/>
+        </w:rPr>
+        <w:drawing>
+          <wp:inline distT="0" distB="0" distL="0" distR="0" wp14:anchorId="15DC8202" wp14:editId="6D51DBD0">
+            <wp:extent cx="5943600" cy="3546475"/>
+            <wp:effectExtent l="0" t="0" r="0" b="0"/>
+            <wp:docPr id="3" name="Picture 3" descr="Graphical user interface, text&#10;&#10;Description automatically generated"/>
+            <wp:cNvGraphicFramePr>
+              <a:graphicFrameLocks xmlns:a="http://schemas.openxmlformats.org/drawingml/2006/main" noChangeAspect="1"/>
+            </wp:cNvGraphicFramePr>
+            <a:graphic xmlns:a="http://schemas.openxmlformats.org/drawingml/2006/main">
+              <a:graphicData uri="http://schemas.openxmlformats.org/drawingml/2006/picture">
+                <pic:pic xmlns:pic="http://schemas.openxmlformats.org/drawingml/2006/picture">
+                  <pic:nvPicPr>
+                    <pic:cNvPr id="3" name="Picture 3" descr="Graphical user interface, text&#10;&#10;Description automatically generated"/>
+                    <pic:cNvPicPr/>
+                  </pic:nvPicPr>
+                  <pic:blipFill>
+                    <a:blip r:embed="rId11">
+                      <a:extLst>
+                        <a:ext uri="{28A0092B-C50C-407E-A947-70E740481C1C}">
+                          <a14:useLocalDpi xmlns:a14="http://schemas.microsoft.com/office/drawing/2010/main" val="0"/>
+                        </a:ext>
+                      </a:extLst>
+                    </a:blip>
+                    <a:stretch>
+                      <a:fillRect/>
+                    </a:stretch>
+                  </pic:blipFill>
+                  <pic:spPr>
+                    <a:xfrm>
+                      <a:off x="0" y="0"/>
+                      <a:ext cx="5943600" cy="3546475"/>
+                    </a:xfrm>
+                    <a:prstGeom prst="rect">
+                      <a:avLst/>
+                    </a:prstGeom>
+                  </pic:spPr>
+                </pic:pic>
+              </a:graphicData>
+            </a:graphic>
+          </wp:inline>
+        </w:drawing>
+      </w:r>
       <w:r>
         <w:rPr>
           <w:sz w:val="28"/>
@@ -1416,6 +1443,13 @@
         </w:rPr>
         <w:lastRenderedPageBreak/>
         <w:t>5. CI pipeline diagram</w:t>
+      </w:r>
+      <w:r>
+        <w:rPr>
+          <w:sz w:val="28"/>
+          <w:szCs w:val="28"/>
+        </w:rPr>
+        <w:t xml:space="preserve"> - Backend</w:t>
       </w:r>
     </w:p>
     <w:p>
@@ -1455,7 +1489,7 @@
                     <pic:cNvPicPr/>
                   </pic:nvPicPr>
                   <pic:blipFill>
-                    <a:blip r:embed="rId11">
+                    <a:blip r:embed="rId12">
                       <a:extLst>
                         <a:ext uri="{28A0092B-C50C-407E-A947-70E740481C1C}">
                           <a14:useLocalDpi xmlns:a14="http://schemas.microsoft.com/office/drawing/2010/main" val="0"/>

</xml_diff>